<commit_message>
Add "strongly" to the color palette suggestion
</commit_message>
<xml_diff>
--- a/2025/word/ISMIR2025_template.docx
+++ b/2025/word/ISMIR2025_template.docx
@@ -670,7 +670,7 @@
                         </a:ln>
                         <a:extLst>
                           <a:ext uri="{91240B29-F687-4f45-9708-019B960494DF}">
-                            <a14:hiddenLine xmlns:a14="http://schemas.microsoft.com/office/drawing/2010/main" xmlns:w="http://schemas.openxmlformats.org/wordprocessingml/2006/main" xmlns:w10="urn:schemas-microsoft-com:office:word" xmlns:v="urn:schemas-microsoft-com:vml" xmlns:o="urn:schemas-microsoft-com:office:office" xmlns:mv="urn:schemas-microsoft-com:mac:vml" xmlns:mo="http://schemas.microsoft.com/office/mac/office/2008/main" xmlns="" xmlns:arto="http://schemas.microsoft.com/office/word/2006/arto" w="9525">
+                            <a14:hiddenLine xmlns:arto="http://schemas.microsoft.com/office/word/2006/arto" xmlns="" xmlns:mo="http://schemas.microsoft.com/office/mac/office/2008/main" xmlns:mv="urn:schemas-microsoft-com:mac:vml" xmlns:o="urn:schemas-microsoft-com:office:office" xmlns:v="urn:schemas-microsoft-com:vml" xmlns:w10="urn:schemas-microsoft-com:office:word" xmlns:w="http://schemas.openxmlformats.org/wordprocessingml/2006/main" xmlns:a14="http://schemas.microsoft.com/office/drawing/2010/main" w="9525">
                               <a:solidFill>
                                 <a:srgbClr val="000000"/>
                               </a:solidFill>
@@ -1868,15 +1868,7 @@
       </w:r>
       <w:proofErr w:type="gramEnd"/>
       <w:r>
-        <w:t xml:space="preserve"> must be centered, neat, clean, and legible. All lines should be very dark for purposes of reproduction and </w:t>
-      </w:r>
-      <w:proofErr w:type="gramStart"/>
-      <w:r>
-        <w:t>art work</w:t>
-      </w:r>
-      <w:proofErr w:type="gramEnd"/>
-      <w:r>
-        <w:t xml:space="preserve"> should not be hand-drawn. The proceedings are not in color, and therefore all figures must make sense in black-and-white form. </w:t>
+        <w:t xml:space="preserve"> must be centered, neat, clean, and legible. All lines should be very dark for purposes of reproduction and art work should not be hand-drawn. The proceedings are not in color, and therefore all figures must make sense in black-and-white form. </w:t>
       </w:r>
       <w:r>
         <w:rPr>
@@ -2070,57 +2062,39 @@
           <w:b/>
           <w:bCs/>
         </w:rPr>
-        <w:t xml:space="preserve">To enhance accessibility, we encourage the authors to adopt a </w:t>
-      </w:r>
-      <w:proofErr w:type="gramStart"/>
+        <w:t xml:space="preserve">To enhance accessibility, we </w:t>
+      </w:r>
       <w:r>
         <w:rPr>
           <w:b/>
           <w:bCs/>
         </w:rPr>
-        <w:t>color blind</w:t>
-      </w:r>
-      <w:proofErr w:type="gramEnd"/>
+        <w:t xml:space="preserve">strongly </w:t>
+      </w:r>
       <w:r>
         <w:rPr>
           <w:b/>
           <w:bCs/>
         </w:rPr>
-        <w:t xml:space="preserve"> friendly color palette when making plots.</w:t>
+        <w:t>encourage the authors to adopt a color blind friendly color palette when making plots.</w:t>
       </w:r>
       <w:r>
         <w:t xml:space="preserve"> For Matplotlib users, the ‘tableau-colorblind10’ and ‘petroff10’ color palettes would be good options, which can be enabled by </w:t>
       </w:r>
-      <w:proofErr w:type="spellStart"/>
       <w:r>
         <w:rPr>
           <w:rFonts w:ascii="Courier New" w:hAnsi="Courier New" w:cs="Courier New"/>
         </w:rPr>
-        <w:t>plt.style.use</w:t>
-      </w:r>
-      <w:proofErr w:type="spellEnd"/>
+        <w:t>plt.style.use(’tableau-colorblind10’)</w:t>
+      </w:r>
+      <w:r>
+        <w:t xml:space="preserve"> and </w:t>
+      </w:r>
       <w:r>
         <w:rPr>
           <w:rFonts w:ascii="Courier New" w:hAnsi="Courier New" w:cs="Courier New"/>
         </w:rPr>
-        <w:t>(’tableau-colorblind10’)</w:t>
-      </w:r>
-      <w:r>
-        <w:t xml:space="preserve"> and </w:t>
-      </w:r>
-      <w:proofErr w:type="spellStart"/>
-      <w:r>
-        <w:rPr>
-          <w:rFonts w:ascii="Courier New" w:hAnsi="Courier New" w:cs="Courier New"/>
-        </w:rPr>
-        <w:t>plt.style.use</w:t>
-      </w:r>
-      <w:proofErr w:type="spellEnd"/>
-      <w:r>
-        <w:rPr>
-          <w:rFonts w:ascii="Courier New" w:hAnsi="Courier New" w:cs="Courier New"/>
-        </w:rPr>
-        <w:t>(’petroff10’)</w:t>
+        <w:t>plt.style.use(’petroff10’)</w:t>
       </w:r>
       <w:r>
         <w:t>.</w:t>
@@ -2280,15 +2254,7 @@
         <w:t>Equations should be placed on separate lines and numbered. The number should be on the right side, in parentheses</w:t>
       </w:r>
       <w:r>
-        <w:t xml:space="preserve">, as in </w:t>
-      </w:r>
-      <w:proofErr w:type="spellStart"/>
-      <w:r>
-        <w:t>Eqn</w:t>
-      </w:r>
-      <w:proofErr w:type="spellEnd"/>
-      <w:r>
-        <w:t xml:space="preserve"> (1)</w:t>
+        <w:t>, as in Eqn (1)</w:t>
       </w:r>
       <w:r>
         <w:t>.</w:t>
@@ -2326,10 +2292,10 @@
             <v:path o:extrusionok="f" gradientshapeok="t" o:connecttype="rect"/>
             <o:lock v:ext="edit" aspectratio="t"/>
           </v:shapetype>
-          <v:shape id="_x0000_i1025" type="#_x0000_t75" alt="" style="width:34.45pt;height:12.85pt;mso-width-percent:0;mso-height-percent:0;mso-width-percent:0;mso-height-percent:0" o:ole="">
+          <v:shape id="_x0000_i1025" type="#_x0000_t75" alt="" style="width:34.55pt;height:12.9pt;mso-width-percent:0;mso-height-percent:0;mso-width-percent:0;mso-height-percent:0" o:ole="">
             <v:imagedata r:id="rId13" o:title=""/>
           </v:shape>
-          <o:OLEObject Type="Embed" ProgID="Equation.3" ShapeID="_x0000_i1025" DrawAspect="Content" ObjectID="_1797598727" r:id="rId14"/>
+          <o:OLEObject Type="Embed" ProgID="Equation.3" ShapeID="_x0000_i1025" DrawAspect="Content" ObjectID="_1797882706" r:id="rId14"/>
         </w:object>
       </w:r>
       <w:r>
@@ -2352,16 +2318,16 @@
         <w:pStyle w:val="BodyText"/>
       </w:pPr>
       <w:r>
-        <w:t xml:space="preserve">All bibliographical references should be listed at the end of the submission, in a section named “REFERENCES,” numbered and in the order that they first appear in the text. </w:t>
-      </w:r>
-      <w:r>
-        <w:t xml:space="preserve">Formatting </w:t>
+        <w:t xml:space="preserve">All bibliographical references should be listed at the end of the submission, in a section named “REFERENCES,” numbered and in the order that they first appear in the text. Formatting </w:t>
       </w:r>
       <w:r>
         <w:t xml:space="preserve">in the REFERENCES section </w:t>
       </w:r>
       <w:r>
-        <w:t>must conform to the IEEE standard (</w:t>
+        <w:t xml:space="preserve">must conform to </w:t>
+      </w:r>
+      <w:r>
+        <w:t>the IEEE standard (</w:t>
       </w:r>
       <w:r>
         <w:rPr>
@@ -2637,11 +2603,9 @@
       <w:r>
         <w:t>‘</w:t>
       </w:r>
-      <w:proofErr w:type="spellStart"/>
       <w:r>
         <w:t>ismir</w:t>
       </w:r>
-      <w:proofErr w:type="spellEnd"/>
       <w:r>
         <w:t>’</w:t>
       </w:r>
@@ -2655,35 +2619,7 @@
         <w:rPr>
           <w:rFonts w:ascii="Courier New" w:hAnsi="Courier New" w:cs="Courier New"/>
         </w:rPr>
-        <w:t>\</w:t>
-      </w:r>
-      <w:proofErr w:type="spellStart"/>
-      <w:r>
-        <w:rPr>
-          <w:rFonts w:ascii="Courier New" w:hAnsi="Courier New" w:cs="Courier New"/>
-        </w:rPr>
-        <w:t>usepackage</w:t>
-      </w:r>
-      <w:proofErr w:type="spellEnd"/>
-      <w:r>
-        <w:rPr>
-          <w:rFonts w:ascii="Courier New" w:hAnsi="Courier New" w:cs="Courier New"/>
-        </w:rPr>
-        <w:t>{</w:t>
-      </w:r>
-      <w:proofErr w:type="spellStart"/>
-      <w:r>
-        <w:rPr>
-          <w:rFonts w:ascii="Courier New" w:hAnsi="Courier New" w:cs="Courier New"/>
-        </w:rPr>
-        <w:t>ismir</w:t>
-      </w:r>
-      <w:proofErr w:type="spellEnd"/>
-      <w:r>
-        <w:rPr>
-          <w:rFonts w:ascii="Courier New" w:hAnsi="Courier New" w:cs="Courier New"/>
-        </w:rPr>
-        <w:t>}</w:t>
+        <w:t>\usepackage{ismir}</w:t>
       </w:r>
       <w:r>
         <w:t xml:space="preserve"> in line 16</w:t>
@@ -2829,11 +2765,9 @@
       <w:r>
         <w:t>‘</w:t>
       </w:r>
-      <w:proofErr w:type="spellStart"/>
       <w:r>
         <w:t>ismir</w:t>
       </w:r>
-      <w:proofErr w:type="spellEnd"/>
       <w:r>
         <w:t>’</w:t>
       </w:r>
@@ -2847,35 +2781,7 @@
         <w:rPr>
           <w:rFonts w:ascii="Courier New" w:hAnsi="Courier New" w:cs="Courier New"/>
         </w:rPr>
-        <w:t>\</w:t>
-      </w:r>
-      <w:proofErr w:type="spellStart"/>
-      <w:r>
-        <w:rPr>
-          <w:rFonts w:ascii="Courier New" w:hAnsi="Courier New" w:cs="Courier New"/>
-        </w:rPr>
-        <w:t>usepackage</w:t>
-      </w:r>
-      <w:proofErr w:type="spellEnd"/>
-      <w:r>
-        <w:rPr>
-          <w:rFonts w:ascii="Courier New" w:hAnsi="Courier New" w:cs="Courier New"/>
-        </w:rPr>
-        <w:t>{</w:t>
-      </w:r>
-      <w:proofErr w:type="spellStart"/>
-      <w:r>
-        <w:rPr>
-          <w:rFonts w:ascii="Courier New" w:hAnsi="Courier New" w:cs="Courier New"/>
-        </w:rPr>
-        <w:t>ismir</w:t>
-      </w:r>
-      <w:proofErr w:type="spellEnd"/>
-      <w:r>
-        <w:rPr>
-          <w:rFonts w:ascii="Courier New" w:hAnsi="Courier New" w:cs="Courier New"/>
-        </w:rPr>
-        <w:t>}</w:t>
+        <w:t>\usepackage{ismir}</w:t>
       </w:r>
       <w:r>
         <w:t xml:space="preserve"> in line 16</w:t>
@@ -2959,11 +2865,9 @@
       <w:r>
         <w:t>‘</w:t>
       </w:r>
-      <w:proofErr w:type="spellStart"/>
       <w:r>
         <w:t>ismir</w:t>
       </w:r>
-      <w:proofErr w:type="spellEnd"/>
       <w:r>
         <w:t>’</w:t>
       </w:r>
@@ -2977,42 +2881,10 @@
         <w:rPr>
           <w:rFonts w:ascii="Courier New" w:hAnsi="Courier New" w:cs="Courier New"/>
         </w:rPr>
-        <w:t>\</w:t>
-      </w:r>
-      <w:proofErr w:type="spellStart"/>
-      <w:r>
-        <w:rPr>
-          <w:rFonts w:ascii="Courier New" w:hAnsi="Courier New" w:cs="Courier New"/>
-        </w:rPr>
-        <w:t>usepackage</w:t>
-      </w:r>
-      <w:proofErr w:type="spellEnd"/>
-      <w:r>
-        <w:rPr>
-          <w:rFonts w:ascii="Courier New" w:hAnsi="Courier New" w:cs="Courier New"/>
-        </w:rPr>
-        <w:t>{</w:t>
-      </w:r>
-      <w:proofErr w:type="spellStart"/>
-      <w:r>
-        <w:rPr>
-          <w:rFonts w:ascii="Courier New" w:hAnsi="Courier New" w:cs="Courier New"/>
-        </w:rPr>
-        <w:t>ismir</w:t>
-      </w:r>
-      <w:proofErr w:type="spellEnd"/>
-      <w:r>
-        <w:rPr>
-          <w:rFonts w:ascii="Courier New" w:hAnsi="Courier New" w:cs="Courier New"/>
-        </w:rPr>
-        <w:t>}</w:t>
-      </w:r>
-      <w:r>
-        <w:t xml:space="preserve"> in line </w:t>
-      </w:r>
-      <w:r>
-        <w:lastRenderedPageBreak/>
-        <w:t>16</w:t>
+        <w:t>\usepackage{ismir}</w:t>
+      </w:r>
+      <w:r>
+        <w:t xml:space="preserve"> in line 16</w:t>
       </w:r>
       <w:r>
         <w:t>)</w:t>
@@ -3026,6 +2898,7 @@
         <w:pStyle w:val="First-LevelHeadings"/>
       </w:pPr>
       <w:r>
+        <w:lastRenderedPageBreak/>
         <w:t>REFERENCES</w:t>
       </w:r>
     </w:p>

</xml_diff>

<commit_message>
Updating 2025 Templates (#46)
* Add 2025 templates
* Update Word template
* Add a global submission option
* Fix accessibility recommendations
* Add "strongly" to the color palette suggestion
* Fix the merge conflict
</commit_message>
<xml_diff>
--- a/2025/word/ISMIR2025_template.docx
+++ b/2025/word/ISMIR2025_template.docx
@@ -670,7 +670,7 @@
                         </a:ln>
                         <a:extLst>
                           <a:ext uri="{91240B29-F687-4f45-9708-019B960494DF}">
-                            <a14:hiddenLine xmlns:a14="http://schemas.microsoft.com/office/drawing/2010/main" xmlns:w="http://schemas.openxmlformats.org/wordprocessingml/2006/main" xmlns:w10="urn:schemas-microsoft-com:office:word" xmlns:v="urn:schemas-microsoft-com:vml" xmlns:o="urn:schemas-microsoft-com:office:office" xmlns:mv="urn:schemas-microsoft-com:mac:vml" xmlns:mo="http://schemas.microsoft.com/office/mac/office/2008/main" xmlns="" xmlns:arto="http://schemas.microsoft.com/office/word/2006/arto" w="9525">
+                            <a14:hiddenLine xmlns:arto="http://schemas.microsoft.com/office/word/2006/arto" xmlns="" xmlns:mo="http://schemas.microsoft.com/office/mac/office/2008/main" xmlns:mv="urn:schemas-microsoft-com:mac:vml" xmlns:o="urn:schemas-microsoft-com:office:office" xmlns:v="urn:schemas-microsoft-com:vml" xmlns:w10="urn:schemas-microsoft-com:office:word" xmlns:w="http://schemas.openxmlformats.org/wordprocessingml/2006/main" xmlns:a14="http://schemas.microsoft.com/office/drawing/2010/main" w="9525">
                               <a:solidFill>
                                 <a:srgbClr val="000000"/>
                               </a:solidFill>
@@ -1868,15 +1868,7 @@
       </w:r>
       <w:proofErr w:type="gramEnd"/>
       <w:r>
-        <w:t xml:space="preserve"> must be centered, neat, clean, and legible. All lines should be very dark for purposes of reproduction and </w:t>
-      </w:r>
-      <w:proofErr w:type="gramStart"/>
-      <w:r>
-        <w:t>art work</w:t>
-      </w:r>
-      <w:proofErr w:type="gramEnd"/>
-      <w:r>
-        <w:t xml:space="preserve"> should not be hand-drawn. The proceedings are not in color, and therefore all figures must make sense in black-and-white form. </w:t>
+        <w:t xml:space="preserve"> must be centered, neat, clean, and legible. All lines should be very dark for purposes of reproduction and art work should not be hand-drawn. The proceedings are not in color, and therefore all figures must make sense in black-and-white form. </w:t>
       </w:r>
       <w:r>
         <w:rPr>
@@ -2070,57 +2062,39 @@
           <w:b/>
           <w:bCs/>
         </w:rPr>
-        <w:t xml:space="preserve">To enhance accessibility, we encourage the authors to adopt a </w:t>
-      </w:r>
-      <w:proofErr w:type="gramStart"/>
+        <w:t xml:space="preserve">To enhance accessibility, we </w:t>
+      </w:r>
       <w:r>
         <w:rPr>
           <w:b/>
           <w:bCs/>
         </w:rPr>
-        <w:t>color blind</w:t>
-      </w:r>
-      <w:proofErr w:type="gramEnd"/>
+        <w:t xml:space="preserve">strongly </w:t>
+      </w:r>
       <w:r>
         <w:rPr>
           <w:b/>
           <w:bCs/>
         </w:rPr>
-        <w:t xml:space="preserve"> friendly color palette when making plots.</w:t>
+        <w:t>encourage the authors to adopt a color blind friendly color palette when making plots.</w:t>
       </w:r>
       <w:r>
         <w:t xml:space="preserve"> For Matplotlib users, the ‘tableau-colorblind10’ and ‘petroff10’ color palettes would be good options, which can be enabled by </w:t>
       </w:r>
-      <w:proofErr w:type="spellStart"/>
       <w:r>
         <w:rPr>
           <w:rFonts w:ascii="Courier New" w:hAnsi="Courier New" w:cs="Courier New"/>
         </w:rPr>
-        <w:t>plt.style.use</w:t>
-      </w:r>
-      <w:proofErr w:type="spellEnd"/>
+        <w:t>plt.style.use(’tableau-colorblind10’)</w:t>
+      </w:r>
+      <w:r>
+        <w:t xml:space="preserve"> and </w:t>
+      </w:r>
       <w:r>
         <w:rPr>
           <w:rFonts w:ascii="Courier New" w:hAnsi="Courier New" w:cs="Courier New"/>
         </w:rPr>
-        <w:t>(’tableau-colorblind10’)</w:t>
-      </w:r>
-      <w:r>
-        <w:t xml:space="preserve"> and </w:t>
-      </w:r>
-      <w:proofErr w:type="spellStart"/>
-      <w:r>
-        <w:rPr>
-          <w:rFonts w:ascii="Courier New" w:hAnsi="Courier New" w:cs="Courier New"/>
-        </w:rPr>
-        <w:t>plt.style.use</w:t>
-      </w:r>
-      <w:proofErr w:type="spellEnd"/>
-      <w:r>
-        <w:rPr>
-          <w:rFonts w:ascii="Courier New" w:hAnsi="Courier New" w:cs="Courier New"/>
-        </w:rPr>
-        <w:t>(’petroff10’)</w:t>
+        <w:t>plt.style.use(’petroff10’)</w:t>
       </w:r>
       <w:r>
         <w:t>.</w:t>
@@ -2280,15 +2254,7 @@
         <w:t>Equations should be placed on separate lines and numbered. The number should be on the right side, in parentheses</w:t>
       </w:r>
       <w:r>
-        <w:t xml:space="preserve">, as in </w:t>
-      </w:r>
-      <w:proofErr w:type="spellStart"/>
-      <w:r>
-        <w:t>Eqn</w:t>
-      </w:r>
-      <w:proofErr w:type="spellEnd"/>
-      <w:r>
-        <w:t xml:space="preserve"> (1)</w:t>
+        <w:t>, as in Eqn (1)</w:t>
       </w:r>
       <w:r>
         <w:t>.</w:t>
@@ -2326,10 +2292,10 @@
             <v:path o:extrusionok="f" gradientshapeok="t" o:connecttype="rect"/>
             <o:lock v:ext="edit" aspectratio="t"/>
           </v:shapetype>
-          <v:shape id="_x0000_i1025" type="#_x0000_t75" alt="" style="width:34.45pt;height:12.85pt;mso-width-percent:0;mso-height-percent:0;mso-width-percent:0;mso-height-percent:0" o:ole="">
+          <v:shape id="_x0000_i1025" type="#_x0000_t75" alt="" style="width:34.55pt;height:12.9pt;mso-width-percent:0;mso-height-percent:0;mso-width-percent:0;mso-height-percent:0" o:ole="">
             <v:imagedata r:id="rId13" o:title=""/>
           </v:shape>
-          <o:OLEObject Type="Embed" ProgID="Equation.3" ShapeID="_x0000_i1025" DrawAspect="Content" ObjectID="_1797598727" r:id="rId14"/>
+          <o:OLEObject Type="Embed" ProgID="Equation.3" ShapeID="_x0000_i1025" DrawAspect="Content" ObjectID="_1797882706" r:id="rId14"/>
         </w:object>
       </w:r>
       <w:r>
@@ -2352,16 +2318,16 @@
         <w:pStyle w:val="BodyText"/>
       </w:pPr>
       <w:r>
-        <w:t xml:space="preserve">All bibliographical references should be listed at the end of the submission, in a section named “REFERENCES,” numbered and in the order that they first appear in the text. </w:t>
-      </w:r>
-      <w:r>
-        <w:t xml:space="preserve">Formatting </w:t>
+        <w:t xml:space="preserve">All bibliographical references should be listed at the end of the submission, in a section named “REFERENCES,” numbered and in the order that they first appear in the text. Formatting </w:t>
       </w:r>
       <w:r>
         <w:t xml:space="preserve">in the REFERENCES section </w:t>
       </w:r>
       <w:r>
-        <w:t>must conform to the IEEE standard (</w:t>
+        <w:t xml:space="preserve">must conform to </w:t>
+      </w:r>
+      <w:r>
+        <w:t>the IEEE standard (</w:t>
       </w:r>
       <w:r>
         <w:rPr>
@@ -2637,11 +2603,9 @@
       <w:r>
         <w:t>‘</w:t>
       </w:r>
-      <w:proofErr w:type="spellStart"/>
       <w:r>
         <w:t>ismir</w:t>
       </w:r>
-      <w:proofErr w:type="spellEnd"/>
       <w:r>
         <w:t>’</w:t>
       </w:r>
@@ -2655,35 +2619,7 @@
         <w:rPr>
           <w:rFonts w:ascii="Courier New" w:hAnsi="Courier New" w:cs="Courier New"/>
         </w:rPr>
-        <w:t>\</w:t>
-      </w:r>
-      <w:proofErr w:type="spellStart"/>
-      <w:r>
-        <w:rPr>
-          <w:rFonts w:ascii="Courier New" w:hAnsi="Courier New" w:cs="Courier New"/>
-        </w:rPr>
-        <w:t>usepackage</w:t>
-      </w:r>
-      <w:proofErr w:type="spellEnd"/>
-      <w:r>
-        <w:rPr>
-          <w:rFonts w:ascii="Courier New" w:hAnsi="Courier New" w:cs="Courier New"/>
-        </w:rPr>
-        <w:t>{</w:t>
-      </w:r>
-      <w:proofErr w:type="spellStart"/>
-      <w:r>
-        <w:rPr>
-          <w:rFonts w:ascii="Courier New" w:hAnsi="Courier New" w:cs="Courier New"/>
-        </w:rPr>
-        <w:t>ismir</w:t>
-      </w:r>
-      <w:proofErr w:type="spellEnd"/>
-      <w:r>
-        <w:rPr>
-          <w:rFonts w:ascii="Courier New" w:hAnsi="Courier New" w:cs="Courier New"/>
-        </w:rPr>
-        <w:t>}</w:t>
+        <w:t>\usepackage{ismir}</w:t>
       </w:r>
       <w:r>
         <w:t xml:space="preserve"> in line 16</w:t>
@@ -2829,11 +2765,9 @@
       <w:r>
         <w:t>‘</w:t>
       </w:r>
-      <w:proofErr w:type="spellStart"/>
       <w:r>
         <w:t>ismir</w:t>
       </w:r>
-      <w:proofErr w:type="spellEnd"/>
       <w:r>
         <w:t>’</w:t>
       </w:r>
@@ -2847,35 +2781,7 @@
         <w:rPr>
           <w:rFonts w:ascii="Courier New" w:hAnsi="Courier New" w:cs="Courier New"/>
         </w:rPr>
-        <w:t>\</w:t>
-      </w:r>
-      <w:proofErr w:type="spellStart"/>
-      <w:r>
-        <w:rPr>
-          <w:rFonts w:ascii="Courier New" w:hAnsi="Courier New" w:cs="Courier New"/>
-        </w:rPr>
-        <w:t>usepackage</w:t>
-      </w:r>
-      <w:proofErr w:type="spellEnd"/>
-      <w:r>
-        <w:rPr>
-          <w:rFonts w:ascii="Courier New" w:hAnsi="Courier New" w:cs="Courier New"/>
-        </w:rPr>
-        <w:t>{</w:t>
-      </w:r>
-      <w:proofErr w:type="spellStart"/>
-      <w:r>
-        <w:rPr>
-          <w:rFonts w:ascii="Courier New" w:hAnsi="Courier New" w:cs="Courier New"/>
-        </w:rPr>
-        <w:t>ismir</w:t>
-      </w:r>
-      <w:proofErr w:type="spellEnd"/>
-      <w:r>
-        <w:rPr>
-          <w:rFonts w:ascii="Courier New" w:hAnsi="Courier New" w:cs="Courier New"/>
-        </w:rPr>
-        <w:t>}</w:t>
+        <w:t>\usepackage{ismir}</w:t>
       </w:r>
       <w:r>
         <w:t xml:space="preserve"> in line 16</w:t>
@@ -2959,11 +2865,9 @@
       <w:r>
         <w:t>‘</w:t>
       </w:r>
-      <w:proofErr w:type="spellStart"/>
       <w:r>
         <w:t>ismir</w:t>
       </w:r>
-      <w:proofErr w:type="spellEnd"/>
       <w:r>
         <w:t>’</w:t>
       </w:r>
@@ -2977,42 +2881,10 @@
         <w:rPr>
           <w:rFonts w:ascii="Courier New" w:hAnsi="Courier New" w:cs="Courier New"/>
         </w:rPr>
-        <w:t>\</w:t>
-      </w:r>
-      <w:proofErr w:type="spellStart"/>
-      <w:r>
-        <w:rPr>
-          <w:rFonts w:ascii="Courier New" w:hAnsi="Courier New" w:cs="Courier New"/>
-        </w:rPr>
-        <w:t>usepackage</w:t>
-      </w:r>
-      <w:proofErr w:type="spellEnd"/>
-      <w:r>
-        <w:rPr>
-          <w:rFonts w:ascii="Courier New" w:hAnsi="Courier New" w:cs="Courier New"/>
-        </w:rPr>
-        <w:t>{</w:t>
-      </w:r>
-      <w:proofErr w:type="spellStart"/>
-      <w:r>
-        <w:rPr>
-          <w:rFonts w:ascii="Courier New" w:hAnsi="Courier New" w:cs="Courier New"/>
-        </w:rPr>
-        <w:t>ismir</w:t>
-      </w:r>
-      <w:proofErr w:type="spellEnd"/>
-      <w:r>
-        <w:rPr>
-          <w:rFonts w:ascii="Courier New" w:hAnsi="Courier New" w:cs="Courier New"/>
-        </w:rPr>
-        <w:t>}</w:t>
-      </w:r>
-      <w:r>
-        <w:t xml:space="preserve"> in line </w:t>
-      </w:r>
-      <w:r>
-        <w:lastRenderedPageBreak/>
-        <w:t>16</w:t>
+        <w:t>\usepackage{ismir}</w:t>
+      </w:r>
+      <w:r>
+        <w:t xml:space="preserve"> in line 16</w:t>
       </w:r>
       <w:r>
         <w:t>)</w:t>
@@ -3026,6 +2898,7 @@
         <w:pStyle w:val="First-LevelHeadings"/>
       </w:pPr>
       <w:r>
+        <w:lastRenderedPageBreak/>
         <w:t>REFERENCES</w:t>
       </w:r>
     </w:p>

</xml_diff>